<commit_message>
Auto commit - 2024-08-26
</commit_message>
<xml_diff>
--- a/2024/2024_08_26_GDP_components/TN_GDP_components.docx
+++ b/2024/2024_08_26_GDP_components/TN_GDP_components.docx
@@ -1241,208 +1241,6 @@
       <w:pPr>
         <w:pStyle w:val="BodyText"/>
       </w:pPr>
-      <w:r>
-        <w:rPr>
-          <w:bCs/>
-          <w:b/>
-        </w:rPr>
-        <w:t xml:space="preserve">Տնտեսական տերմինների բառարան</w:t>
-      </w:r>
-    </w:p>
-    <w:p>
-      <w:pPr>
-        <w:numPr>
-          <w:ilvl w:val="0"/>
-          <w:numId w:val="1008"/>
-        </w:numPr>
-        <w:pStyle w:val="Compact"/>
-      </w:pPr>
-      <w:r>
-        <w:rPr>
-          <w:bCs/>
-          <w:b/>
-        </w:rPr>
-        <w:t xml:space="preserve">ՀՆԱ (Համախառն ներքին արդյունք)</w:t>
-      </w:r>
-      <w:r>
-        <w:t xml:space="preserve">: Երկրի սահմաններում որոշակի ժամանակահատվածում արտադրված բոլոր վերջնական ապրանքների և ծառայությունների ընդհանուր դրամական արժեքը։</w:t>
-      </w:r>
-    </w:p>
-    <w:p>
-      <w:pPr>
-        <w:numPr>
-          <w:ilvl w:val="0"/>
-          <w:numId w:val="1008"/>
-        </w:numPr>
-        <w:pStyle w:val="Compact"/>
-      </w:pPr>
-      <w:r>
-        <w:rPr>
-          <w:bCs/>
-          <w:b/>
-        </w:rPr>
-        <w:t xml:space="preserve">ՀՆԱ աճի տեմպ</w:t>
-      </w:r>
-      <w:r>
-        <w:t xml:space="preserve">: ՀՆԱ-ի տոկոսային աճը մեկ ժամանակահատվածից մյուսը։</w:t>
-      </w:r>
-    </w:p>
-    <w:p>
-      <w:pPr>
-        <w:numPr>
-          <w:ilvl w:val="0"/>
-          <w:numId w:val="1008"/>
-        </w:numPr>
-        <w:pStyle w:val="Compact"/>
-      </w:pPr>
-      <w:r>
-        <w:rPr>
-          <w:bCs/>
-          <w:b/>
-        </w:rPr>
-        <w:t xml:space="preserve">Տոկոսային կետ</w:t>
-      </w:r>
-      <w:r>
-        <w:t xml:space="preserve">: Երկու տոկոսների միջև թվաբանական տարբերությունը։</w:t>
-      </w:r>
-    </w:p>
-    <w:p>
-      <w:pPr>
-        <w:numPr>
-          <w:ilvl w:val="0"/>
-          <w:numId w:val="1008"/>
-        </w:numPr>
-        <w:pStyle w:val="Compact"/>
-      </w:pPr>
-      <w:r>
-        <w:rPr>
-          <w:bCs/>
-          <w:b/>
-        </w:rPr>
-        <w:t xml:space="preserve">Հարկաբյուջետային քաղաքականություն</w:t>
-      </w:r>
-      <w:r>
-        <w:t xml:space="preserve">: Կառավարության քաղաքականությունը հարկման և ծախսերի վերաբերյալ։</w:t>
-      </w:r>
-    </w:p>
-    <w:p>
-      <w:pPr>
-        <w:numPr>
-          <w:ilvl w:val="0"/>
-          <w:numId w:val="1008"/>
-        </w:numPr>
-        <w:pStyle w:val="Compact"/>
-      </w:pPr>
-      <w:r>
-        <w:rPr>
-          <w:bCs/>
-          <w:b/>
-        </w:rPr>
-        <w:t xml:space="preserve">Պետական պարտք</w:t>
-      </w:r>
-      <w:r>
-        <w:t xml:space="preserve">: Երկրի կառավարության կողմից փոխառված ընդհանուր գումարը։</w:t>
-      </w:r>
-    </w:p>
-    <w:p>
-      <w:pPr>
-        <w:numPr>
-          <w:ilvl w:val="0"/>
-          <w:numId w:val="1008"/>
-        </w:numPr>
-        <w:pStyle w:val="Compact"/>
-      </w:pPr>
-      <w:r>
-        <w:rPr>
-          <w:bCs/>
-          <w:b/>
-        </w:rPr>
-        <w:t xml:space="preserve">Կապիտալի ներհոսք</w:t>
-      </w:r>
-      <w:r>
-        <w:t xml:space="preserve">: Դրամական միջոցների մուտքը երկիր։</w:t>
-      </w:r>
-    </w:p>
-    <w:p>
-      <w:pPr>
-        <w:numPr>
-          <w:ilvl w:val="0"/>
-          <w:numId w:val="1008"/>
-        </w:numPr>
-        <w:pStyle w:val="Compact"/>
-      </w:pPr>
-      <w:r>
-        <w:rPr>
-          <w:bCs/>
-          <w:b/>
-        </w:rPr>
-        <w:t xml:space="preserve">Անշարժ գույքի գործառնություններ</w:t>
-      </w:r>
-      <w:r>
-        <w:t xml:space="preserve">: Գույքի առք ու վաճառք կամ վարձակալություն։</w:t>
-      </w:r>
-    </w:p>
-    <w:p>
-      <w:pPr>
-        <w:numPr>
-          <w:ilvl w:val="0"/>
-          <w:numId w:val="1008"/>
-        </w:numPr>
-        <w:pStyle w:val="Compact"/>
-      </w:pPr>
-      <w:r>
-        <w:rPr>
-          <w:bCs/>
-          <w:b/>
-        </w:rPr>
-        <w:t xml:space="preserve">Արդյունաբերական ոլորտ</w:t>
-      </w:r>
-      <w:r>
-        <w:t xml:space="preserve">: Տնտեսության արտադրական մասը։</w:t>
-      </w:r>
-    </w:p>
-    <w:p>
-      <w:pPr>
-        <w:numPr>
-          <w:ilvl w:val="0"/>
-          <w:numId w:val="1008"/>
-        </w:numPr>
-        <w:pStyle w:val="Compact"/>
-      </w:pPr>
-      <w:r>
-        <w:rPr>
-          <w:bCs/>
-          <w:b/>
-        </w:rPr>
-        <w:t xml:space="preserve">Ծառայությունների ոլորտ</w:t>
-      </w:r>
-      <w:r>
-        <w:t xml:space="preserve">: Տնտեսության ոչ արտադրական մասը։</w:t>
-      </w:r>
-    </w:p>
-    <w:p>
-      <w:pPr>
-        <w:numPr>
-          <w:ilvl w:val="0"/>
-          <w:numId w:val="1008"/>
-        </w:numPr>
-        <w:pStyle w:val="Compact"/>
-      </w:pPr>
-      <w:r>
-        <w:rPr>
-          <w:bCs/>
-          <w:b/>
-        </w:rPr>
-        <w:t xml:space="preserve">Պահուստային ֆոնդ</w:t>
-      </w:r>
-      <w:r>
-        <w:t xml:space="preserve">: Անսպասելի ծախսերի համար հատկացված գումար։</w:t>
-      </w:r>
-    </w:p>
-    <w:p>
-      <w:pPr>
-        <w:pStyle w:val="FirstParagraph"/>
-      </w:pPr>
     </w:p>
     <w:p>
       <w:r>
@@ -1489,7 +1287,7 @@
       <w:pPr>
         <w:numPr>
           <w:ilvl w:val="0"/>
-          <w:numId w:val="1009"/>
+          <w:numId w:val="1008"/>
         </w:numPr>
         <w:pStyle w:val="Compact"/>
       </w:pPr>
@@ -1501,7 +1299,7 @@
       <w:pPr>
         <w:numPr>
           <w:ilvl w:val="0"/>
-          <w:numId w:val="1009"/>
+          <w:numId w:val="1008"/>
         </w:numPr>
         <w:pStyle w:val="Compact"/>
       </w:pPr>
@@ -1513,7 +1311,7 @@
       <w:pPr>
         <w:numPr>
           <w:ilvl w:val="0"/>
-          <w:numId w:val="1009"/>
+          <w:numId w:val="1008"/>
         </w:numPr>
         <w:pStyle w:val="Compact"/>
       </w:pPr>
@@ -1525,7 +1323,7 @@
       <w:pPr>
         <w:numPr>
           <w:ilvl w:val="0"/>
-          <w:numId w:val="1009"/>
+          <w:numId w:val="1008"/>
         </w:numPr>
         <w:pStyle w:val="Compact"/>
       </w:pPr>
@@ -1537,7 +1335,7 @@
       <w:pPr>
         <w:numPr>
           <w:ilvl w:val="0"/>
-          <w:numId w:val="1009"/>
+          <w:numId w:val="1008"/>
         </w:numPr>
         <w:pStyle w:val="Compact"/>
       </w:pPr>
@@ -1549,7 +1347,7 @@
       <w:pPr>
         <w:numPr>
           <w:ilvl w:val="0"/>
-          <w:numId w:val="1009"/>
+          <w:numId w:val="1008"/>
         </w:numPr>
         <w:pStyle w:val="Compact"/>
       </w:pPr>
@@ -2312,9 +2110,6 @@
     </w:lvlOverride>
   </w:num>
   <w:num w:numId="1008">
-    <w:abstractNumId w:val="991"/>
-  </w:num>
-  <w:num w:numId="1009">
     <w:abstractNumId w:val="991"/>
   </w:num>
 </w:numbering>

</xml_diff>